<commit_message>
Finished project; fixed documentation
</commit_message>
<xml_diff>
--- a/Quiz1.docx
+++ b/Quiz1.docx
@@ -243,27 +243,17 @@
         <w:t xml:space="preserve">The Candidate Keys are going to be </w:t>
       </w:r>
       <w:r>
-        <w:t>anything with Material name since it is the most uniquely identifying field:</w:t>
+        <w:t>anything with Material</w:t>
+      </w:r>
+      <w:r>
+        <w:t>N</w:t>
+      </w:r>
+      <w:r>
+        <w:t>ame since it is the most uniquely identifying field:</w:t>
       </w:r>
       <w:r>
         <w:br/>
-        <w:t>(</w:t>
-      </w:r>
-      <w:proofErr w:type="spellStart"/>
-      <w:r>
-        <w:t>MaterialName</w:t>
-      </w:r>
-      <w:proofErr w:type="spellEnd"/>
-      <w:r>
-        <w:t xml:space="preserve">, Color, </w:t>
-      </w:r>
-      <w:proofErr w:type="spellStart"/>
-      <w:r>
-        <w:t>IsMachineWashable</w:t>
-      </w:r>
-      <w:proofErr w:type="spellEnd"/>
-      <w:r>
-        <w:t>)</w:t>
+        <w:t>(MaterialName, Color, IsMachineWashable)</w:t>
       </w:r>
     </w:p>
     <w:p>
@@ -273,15 +263,7 @@
         <w:ind w:left="1440"/>
       </w:pPr>
       <w:r>
-        <w:t>(</w:t>
-      </w:r>
-      <w:proofErr w:type="spellStart"/>
-      <w:r>
-        <w:t>MaterialName</w:t>
-      </w:r>
-      <w:proofErr w:type="spellEnd"/>
-      <w:r>
-        <w:t>, Color)</w:t>
+        <w:t>(MaterialName, Color)</w:t>
       </w:r>
     </w:p>
     <w:p>
@@ -291,23 +273,7 @@
         <w:ind w:left="1440"/>
       </w:pPr>
       <w:r>
-        <w:t>(</w:t>
-      </w:r>
-      <w:proofErr w:type="spellStart"/>
-      <w:r>
-        <w:t>MaterialName</w:t>
-      </w:r>
-      <w:proofErr w:type="spellEnd"/>
-      <w:r>
-        <w:t xml:space="preserve">, </w:t>
-      </w:r>
-      <w:proofErr w:type="spellStart"/>
-      <w:r>
-        <w:t>IsMachineWashable</w:t>
-      </w:r>
-      <w:proofErr w:type="spellEnd"/>
-      <w:r>
-        <w:t>)</w:t>
+        <w:t>(MaterialName, IsMachineWashable)</w:t>
       </w:r>
     </w:p>
     <w:p>
@@ -317,15 +283,7 @@
         <w:ind w:left="1440"/>
       </w:pPr>
       <w:r>
-        <w:t>(</w:t>
-      </w:r>
-      <w:proofErr w:type="spellStart"/>
-      <w:r>
-        <w:t>MaterialName</w:t>
-      </w:r>
-      <w:proofErr w:type="spellEnd"/>
-      <w:r>
-        <w:t>)</w:t>
+        <w:t>(MaterialName)</w:t>
       </w:r>
     </w:p>
     <w:p>
@@ -338,15 +296,7 @@
         <w:spacing w:line="480" w:lineRule="auto"/>
       </w:pPr>
       <w:r>
-        <w:t>(</w:t>
-      </w:r>
-      <w:proofErr w:type="spellStart"/>
-      <w:r>
-        <w:t>MaterialName</w:t>
-      </w:r>
-      <w:proofErr w:type="spellEnd"/>
-      <w:r>
-        <w:t>) is the primary key since a combination is unneeded.</w:t>
+        <w:t>(MaterialName) is the primary key since a combination is unneeded.</w:t>
       </w:r>
     </w:p>
     <w:p>
@@ -359,13 +309,8 @@
         <w:spacing w:line="480" w:lineRule="auto"/>
       </w:pPr>
       <w:r>
-        <w:t xml:space="preserve">CREATE TABLE IF NOT EXISTS </w:t>
-      </w:r>
-      <w:proofErr w:type="gramStart"/>
-      <w:r>
-        <w:t>Material(</w:t>
-      </w:r>
-      <w:proofErr w:type="gramEnd"/>
+        <w:t>CREATE TABLE IF NOT EXISTS Material(</w:t>
+      </w:r>
     </w:p>
     <w:p>
       <w:pPr>
@@ -375,22 +320,7 @@
       </w:pPr>
       <w:r>
         <w:tab/>
-      </w:r>
-      <w:proofErr w:type="spellStart"/>
-      <w:r>
-        <w:t>MaterialName</w:t>
-      </w:r>
-      <w:proofErr w:type="spellEnd"/>
-      <w:r>
-        <w:t xml:space="preserve"> </w:t>
-      </w:r>
-      <w:proofErr w:type="gramStart"/>
-      <w:r>
-        <w:t>varchar(</w:t>
-      </w:r>
-      <w:proofErr w:type="gramEnd"/>
-      <w:r>
-        <w:t>100) not null,</w:t>
+        <w:t>MaterialName varchar(100) not null,</w:t>
       </w:r>
     </w:p>
     <w:p>
@@ -404,15 +334,7 @@
       </w:r>
       <w:r>
         <w:tab/>
-        <w:t xml:space="preserve">Color </w:t>
-      </w:r>
-      <w:proofErr w:type="gramStart"/>
-      <w:r>
-        <w:t>varchar(</w:t>
-      </w:r>
-      <w:proofErr w:type="gramEnd"/>
-      <w:r>
-        <w:t>50),</w:t>
+        <w:t>Color varchar(50),</w:t>
       </w:r>
     </w:p>
     <w:p>
@@ -427,26 +349,8 @@
       <w:r>
         <w:tab/>
       </w:r>
-      <w:proofErr w:type="spellStart"/>
-      <w:r>
-        <w:t>IsMachineWashable</w:t>
-      </w:r>
-      <w:proofErr w:type="spellEnd"/>
-      <w:r>
-        <w:t xml:space="preserve"> </w:t>
-      </w:r>
-      <w:proofErr w:type="spellStart"/>
-      <w:proofErr w:type="gramStart"/>
-      <w:r>
-        <w:t>tinyint</w:t>
-      </w:r>
-      <w:proofErr w:type="spellEnd"/>
-      <w:r>
-        <w:t>(</w:t>
-      </w:r>
-      <w:proofErr w:type="gramEnd"/>
-      <w:r>
-        <w:t>1)</w:t>
+      <w:r>
+        <w:t>IsMachineWashable tinyint(1)</w:t>
       </w:r>
       <w:r>
         <w:t>,</w:t>
@@ -465,11 +369,9 @@
         <w:tab/>
         <w:t>primary key (</w:t>
       </w:r>
-      <w:proofErr w:type="spellStart"/>
       <w:r>
         <w:t>MaterialName</w:t>
       </w:r>
-      <w:proofErr w:type="spellEnd"/>
       <w:r>
         <w:t>)</w:t>
       </w:r>
@@ -500,34 +402,16 @@
         <w:spacing w:line="480" w:lineRule="auto"/>
       </w:pPr>
       <w:r>
-        <w:t xml:space="preserve">DROP TABLE IF EXISTS </w:t>
-      </w:r>
-      <w:proofErr w:type="spellStart"/>
-      <w:proofErr w:type="gramStart"/>
-      <w:r>
-        <w:t>SewingPattern</w:t>
-      </w:r>
-      <w:proofErr w:type="spellEnd"/>
-      <w:r>
-        <w:t>;</w:t>
-      </w:r>
-      <w:proofErr w:type="gramEnd"/>
-    </w:p>
-    <w:p>
-      <w:pPr>
-        <w:pStyle w:val="ListParagraph"/>
-        <w:spacing w:line="480" w:lineRule="auto"/>
-      </w:pPr>
-      <w:r>
-        <w:t xml:space="preserve">CREATE TABLE </w:t>
-      </w:r>
-      <w:proofErr w:type="spellStart"/>
-      <w:r>
-        <w:t>SewingPattern</w:t>
-      </w:r>
-      <w:proofErr w:type="spellEnd"/>
-      <w:r>
-        <w:t xml:space="preserve"> (</w:t>
+        <w:t>DROP TABLE IF EXISTS SewingPattern;</w:t>
+      </w:r>
+    </w:p>
+    <w:p>
+      <w:pPr>
+        <w:pStyle w:val="ListParagraph"/>
+        <w:spacing w:line="480" w:lineRule="auto"/>
+      </w:pPr>
+      <w:r>
+        <w:t>CREATE TABLE SewingPattern (</w:t>
       </w:r>
     </w:p>
     <w:p>
@@ -536,27 +420,8 @@
         <w:spacing w:line="480" w:lineRule="auto"/>
         <w:ind w:left="1440"/>
       </w:pPr>
-      <w:proofErr w:type="spellStart"/>
-      <w:r>
-        <w:t>Pattern</w:t>
-      </w:r>
-      <w:r>
-        <w:t>Name</w:t>
-      </w:r>
-      <w:proofErr w:type="spellEnd"/>
-      <w:r>
-        <w:t xml:space="preserve"> </w:t>
-      </w:r>
-      <w:proofErr w:type="gramStart"/>
-      <w:r>
-        <w:t>varchar(</w:t>
-      </w:r>
-      <w:proofErr w:type="gramEnd"/>
-      <w:r>
-        <w:t>1</w:t>
-      </w:r>
-      <w:r>
-        <w:t>00)  not null,</w:t>
+      <w:r>
+        <w:t>PatternName varchar(100)  not null,</w:t>
       </w:r>
     </w:p>
     <w:p>
@@ -565,24 +430,8 @@
         <w:spacing w:line="480" w:lineRule="auto"/>
         <w:ind w:left="1440"/>
       </w:pPr>
-      <w:proofErr w:type="spellStart"/>
-      <w:r>
-        <w:t>PublisherName</w:t>
-      </w:r>
-      <w:proofErr w:type="spellEnd"/>
-      <w:r>
-        <w:t xml:space="preserve"> </w:t>
-      </w:r>
-      <w:proofErr w:type="gramStart"/>
-      <w:r>
-        <w:t>varchar(</w:t>
-      </w:r>
-      <w:proofErr w:type="gramEnd"/>
-      <w:r>
-        <w:t>2</w:t>
-      </w:r>
-      <w:r>
-        <w:t>00)  ,</w:t>
+      <w:r>
+        <w:t>PublisherName varchar(200)  ,</w:t>
       </w:r>
     </w:p>
     <w:p>
@@ -591,16 +440,8 @@
         <w:spacing w:line="480" w:lineRule="auto"/>
         <w:ind w:left="1440"/>
       </w:pPr>
-      <w:proofErr w:type="spellStart"/>
-      <w:r>
-        <w:t>SkillLevel</w:t>
-      </w:r>
-      <w:proofErr w:type="spellEnd"/>
-      <w:r>
-        <w:t xml:space="preserve"> int</w:t>
-      </w:r>
-      <w:r>
-        <w:t>,</w:t>
+      <w:r>
+        <w:t>SkillLevel int,</w:t>
       </w:r>
     </w:p>
     <w:p>
@@ -609,21 +450,8 @@
         <w:spacing w:line="480" w:lineRule="auto"/>
         <w:ind w:left="1440"/>
       </w:pPr>
-      <w:proofErr w:type="spellStart"/>
-      <w:r>
-        <w:t>MaterialName</w:t>
-      </w:r>
-      <w:proofErr w:type="spellEnd"/>
-      <w:r>
-        <w:t xml:space="preserve"> </w:t>
-      </w:r>
-      <w:proofErr w:type="gramStart"/>
-      <w:r>
-        <w:t>varchar(</w:t>
-      </w:r>
-      <w:proofErr w:type="gramEnd"/>
-      <w:r>
-        <w:t>100),</w:t>
+      <w:r>
+        <w:t>MaterialName varchar(100),</w:t>
       </w:r>
     </w:p>
     <w:p>
@@ -643,18 +471,7 @@
         <w:ind w:left="1440"/>
       </w:pPr>
       <w:r>
-        <w:t>primary key</w:t>
-      </w:r>
-      <w:r>
-        <w:t xml:space="preserve"> (</w:t>
-      </w:r>
-      <w:proofErr w:type="spellStart"/>
-      <w:r>
-        <w:t>PatternName</w:t>
-      </w:r>
-      <w:proofErr w:type="spellEnd"/>
-      <w:r>
-        <w:t>)</w:t>
+        <w:t>primary key (PatternName)</w:t>
       </w:r>
     </w:p>
     <w:p>
@@ -687,13 +504,8 @@
       </w:pPr>
       <w:r>
         <w:lastRenderedPageBreak/>
-        <w:t xml:space="preserve">Select </w:t>
-      </w:r>
-      <w:proofErr w:type="spellStart"/>
-      <w:r>
-        <w:t>GameName</w:t>
-      </w:r>
-      <w:proofErr w:type="spellEnd"/>
+        <w:t>Select GameName</w:t>
+      </w:r>
     </w:p>
     <w:p>
       <w:pPr>
@@ -712,21 +524,8 @@
         <w:ind w:firstLine="720"/>
       </w:pPr>
       <w:r>
-        <w:t xml:space="preserve">Where </w:t>
-      </w:r>
-      <w:proofErr w:type="spellStart"/>
-      <w:r>
-        <w:t>DeveloperName</w:t>
-      </w:r>
-      <w:proofErr w:type="spellEnd"/>
-      <w:r>
-        <w:t xml:space="preserve"> = “Capcom</w:t>
-      </w:r>
-      <w:proofErr w:type="gramStart"/>
-      <w:r>
-        <w:t>”;</w:t>
-      </w:r>
-      <w:proofErr w:type="gramEnd"/>
+        <w:t>Where DeveloperName = “Capcom”;</w:t>
+      </w:r>
     </w:p>
     <w:p>
       <w:pPr>
@@ -760,13 +559,8 @@
         <w:t xml:space="preserve"> Id,</w:t>
       </w:r>
       <w:r>
-        <w:t xml:space="preserve"> </w:t>
-      </w:r>
-      <w:proofErr w:type="spellStart"/>
-      <w:r>
-        <w:t>FavoriteGame</w:t>
-      </w:r>
-      <w:proofErr w:type="spellEnd"/>
+        <w:t xml:space="preserve"> FavoriteGame</w:t>
+      </w:r>
     </w:p>
     <w:p>
       <w:pPr>
@@ -775,16 +569,11 @@
         <w:ind w:firstLine="720"/>
       </w:pPr>
       <w:r>
-        <w:t xml:space="preserve">From </w:t>
-      </w:r>
-      <w:proofErr w:type="gramStart"/>
-      <w:r>
-        <w:t>Player</w:t>
+        <w:t>From Player</w:t>
       </w:r>
       <w:r>
         <w:t>;</w:t>
       </w:r>
-      <w:proofErr w:type="gramEnd"/>
     </w:p>
     <w:p>
       <w:pPr>
@@ -806,21 +595,8 @@
         <w:spacing w:line="480" w:lineRule="auto"/>
       </w:pPr>
       <w:r>
-        <w:t xml:space="preserve">Select </w:t>
-      </w:r>
-      <w:proofErr w:type="spellStart"/>
-      <w:r>
-        <w:t>GameName</w:t>
-      </w:r>
-      <w:proofErr w:type="spellEnd"/>
-      <w:r>
-        <w:t xml:space="preserve">, </w:t>
-      </w:r>
-      <w:proofErr w:type="spellStart"/>
-      <w:r>
-        <w:t>DeveloperName</w:t>
-      </w:r>
-      <w:proofErr w:type="spellEnd"/>
+        <w:t>Select GameName, DeveloperName</w:t>
+      </w:r>
     </w:p>
     <w:p>
       <w:pPr>
@@ -839,32 +615,11 @@
         <w:ind w:left="1080"/>
       </w:pPr>
       <w:r>
-        <w:t xml:space="preserve">Order by </w:t>
-      </w:r>
-      <w:proofErr w:type="spellStart"/>
-      <w:r>
-        <w:t>GameName</w:t>
-      </w:r>
-      <w:proofErr w:type="spellEnd"/>
-      <w:r>
-        <w:t xml:space="preserve">, </w:t>
-      </w:r>
-      <w:proofErr w:type="spellStart"/>
-      <w:r>
-        <w:t>DeveloperName</w:t>
-      </w:r>
-      <w:proofErr w:type="spellEnd"/>
-      <w:r>
-        <w:t xml:space="preserve"> </w:t>
-      </w:r>
-      <w:proofErr w:type="gramStart"/>
-      <w:r>
-        <w:t>ASC</w:t>
+        <w:t>Order by GameName, DeveloperName ASC</w:t>
       </w:r>
       <w:r>
         <w:t>;</w:t>
       </w:r>
-      <w:proofErr w:type="gramEnd"/>
     </w:p>
     <w:p>
       <w:pPr>
@@ -876,26 +631,13 @@
         <w:spacing w:line="480" w:lineRule="auto"/>
       </w:pPr>
       <w:r>
-        <w:t xml:space="preserve">Select </w:t>
-      </w:r>
-      <w:proofErr w:type="gramStart"/>
-      <w:r>
-        <w:t>count(</w:t>
-      </w:r>
-      <w:proofErr w:type="gramEnd"/>
-      <w:r>
-        <w:t xml:space="preserve">distinct </w:t>
-      </w:r>
-      <w:proofErr w:type="spellStart"/>
+        <w:t xml:space="preserve">Select count(distinct </w:t>
+      </w:r>
       <w:r>
         <w:t>s.</w:t>
       </w:r>
       <w:r>
-        <w:t>PlayerId</w:t>
-      </w:r>
-      <w:proofErr w:type="spellEnd"/>
-      <w:r>
-        <w:t>)</w:t>
+        <w:t>PlayerId)</w:t>
       </w:r>
     </w:p>
     <w:p>
@@ -915,25 +657,7 @@
         <w:ind w:left="1080"/>
       </w:pPr>
       <w:r>
-        <w:t xml:space="preserve">Where </w:t>
-      </w:r>
-      <w:proofErr w:type="spellStart"/>
-      <w:proofErr w:type="gramStart"/>
-      <w:r>
-        <w:t>s.Score</w:t>
-      </w:r>
-      <w:proofErr w:type="spellEnd"/>
-      <w:proofErr w:type="gramEnd"/>
-      <w:r>
-        <w:t xml:space="preserve"> &gt;= 185000 and </w:t>
-      </w:r>
-      <w:proofErr w:type="spellStart"/>
-      <w:r>
-        <w:t>g.GameName</w:t>
-      </w:r>
-      <w:proofErr w:type="spellEnd"/>
-      <w:r>
-        <w:t xml:space="preserve"> = “Asteroids”</w:t>
+        <w:t>Where s.Score &gt;= 185000 and g.GameName = “Asteroids”</w:t>
       </w:r>
     </w:p>
     <w:p>
@@ -946,34 +670,8 @@
         <w:spacing w:line="480" w:lineRule="auto"/>
       </w:pPr>
       <w:r>
-        <w:t xml:space="preserve">Select </w:t>
-      </w:r>
-      <w:proofErr w:type="spellStart"/>
-      <w:proofErr w:type="gramStart"/>
-      <w:r>
-        <w:t>g.</w:t>
-      </w:r>
-      <w:r>
-        <w:t>GameName</w:t>
-      </w:r>
-      <w:proofErr w:type="spellEnd"/>
-      <w:proofErr w:type="gramEnd"/>
-      <w:r>
-        <w:t>, max(</w:t>
-      </w:r>
-      <w:proofErr w:type="spellStart"/>
-      <w:r>
-        <w:t>s.Score</w:t>
-      </w:r>
-      <w:proofErr w:type="spellEnd"/>
-      <w:r>
-        <w:t xml:space="preserve">) as </w:t>
-      </w:r>
-      <w:proofErr w:type="spellStart"/>
-      <w:r>
-        <w:t>HighScore</w:t>
-      </w:r>
-      <w:proofErr w:type="spellEnd"/>
+        <w:t>Select g.GameName, max(s.Score) as HighScore</w:t>
+      </w:r>
     </w:p>
     <w:p>
       <w:pPr>
@@ -992,25 +690,7 @@
         <w:ind w:left="1080"/>
       </w:pPr>
       <w:r>
-        <w:t xml:space="preserve">Where </w:t>
-      </w:r>
-      <w:proofErr w:type="spellStart"/>
-      <w:proofErr w:type="gramStart"/>
-      <w:r>
-        <w:t>s.GameId</w:t>
-      </w:r>
-      <w:proofErr w:type="spellEnd"/>
-      <w:proofErr w:type="gramEnd"/>
-      <w:r>
-        <w:t xml:space="preserve"> = </w:t>
-      </w:r>
-      <w:proofErr w:type="spellStart"/>
-      <w:r>
-        <w:t>g.Id</w:t>
-      </w:r>
-      <w:proofErr w:type="spellEnd"/>
-      <w:r>
-        <w:t>;</w:t>
+        <w:t>Where s.GameId = g.Id;</w:t>
       </w:r>
     </w:p>
     <w:p>
@@ -1020,15 +700,8 @@
         <w:ind w:left="1080"/>
       </w:pPr>
       <w:r>
-        <w:t xml:space="preserve">Group by </w:t>
-      </w:r>
-      <w:proofErr w:type="spellStart"/>
-      <w:proofErr w:type="gramStart"/>
-      <w:r>
-        <w:t>g.GameName</w:t>
-      </w:r>
-      <w:proofErr w:type="spellEnd"/>
-      <w:proofErr w:type="gramEnd"/>
+        <w:t>Group by g.GameName</w:t>
+      </w:r>
     </w:p>
     <w:p>
       <w:pPr>

</xml_diff>